<commit_message>
uml class and communication
</commit_message>
<xml_diff>
--- a/Documentation/UML/UML авторизации & регистрации.docx
+++ b/Documentation/UML/UML авторизации & регистрации.docx
@@ -1,6 +1,6 @@
 
 <file path=word/document.xml><?xml version="1.0" encoding="utf-8"?>
-<w:document xmlns:wpc="http://schemas.microsoft.com/office/word/2010/wordprocessingCanvas" xmlns:cx="http://schemas.microsoft.com/office/drawing/2014/chartex" xmlns:cx1="http://schemas.microsoft.com/office/drawing/2015/9/8/chartex" xmlns:cx2="http://schemas.microsoft.com/office/drawing/2015/10/21/chartex" xmlns:cx3="http://schemas.microsoft.com/office/drawing/2016/5/9/chartex" xmlns:cx4="http://schemas.microsoft.com/office/drawing/2016/5/10/chartex" xmlns:cx5="http://schemas.microsoft.com/office/drawing/2016/5/11/chartex" xmlns:cx6="http://schemas.microsoft.com/office/drawing/2016/5/12/chartex" xmlns:cx7="http://schemas.microsoft.com/office/drawing/2016/5/13/chartex" xmlns:cx8="http://schemas.microsoft.com/office/drawing/2016/5/14/chartex" xmlns:mc="http://schemas.openxmlformats.org/markup-compatibility/2006" xmlns:aink="http://schemas.microsoft.com/office/drawing/2016/ink" xmlns:am3d="http://schemas.microsoft.com/office/drawing/2017/model3d" xmlns:o="urn:schemas-microsoft-com:office:office" xmlns:oel="http://schemas.microsoft.com/office/2019/extlst" xmlns:r="http://schemas.openxmlformats.org/officeDocument/2006/relationships" xmlns:m="http://schemas.openxmlformats.org/officeDocument/2006/math" xmlns:v="urn:schemas-microsoft-com:vml" xmlns:wp14="http://schemas.microsoft.com/office/word/2010/wordprocessingDrawing" xmlns:wp="http://schemas.openxmlformats.org/drawingml/2006/wordprocessingDrawing" xmlns:w10="urn:schemas-microsoft-com:office:word" xmlns:w="http://schemas.openxmlformats.org/wordprocessingml/2006/main" xmlns:w14="http://schemas.microsoft.com/office/word/2010/wordml" xmlns:w15="http://schemas.microsoft.com/office/word/2012/wordml" xmlns:w16cex="http://schemas.microsoft.com/office/word/2018/wordml/cex" xmlns:w16cid="http://schemas.microsoft.com/office/word/2016/wordml/cid" xmlns:w16="http://schemas.microsoft.com/office/word/2018/wordml" xmlns:w16du="http://schemas.microsoft.com/office/word/2023/wordml/word16du" xmlns:w16sdtdh="http://schemas.microsoft.com/office/word/2020/wordml/sdtdatahash" xmlns:w16sdtfl="http://schemas.microsoft.com/office/word/2024/wordml/sdtformatlock" xmlns:w16se="http://schemas.microsoft.com/office/word/2015/wordml/symex" xmlns:wpg="http://schemas.microsoft.com/office/word/2010/wordprocessingGroup" xmlns:wpi="http://schemas.microsoft.com/office/word/2010/wordprocessingInk" xmlns:wne="http://schemas.microsoft.com/office/word/2006/wordml" xmlns:wps="http://schemas.microsoft.com/office/word/2010/wordprocessingShape" mc:Ignorable="w14 w15 w16se w16cid w16 w16cex w16sdtdh w16sdtfl w16du wp14">
+<w:document xmlns:wpc="http://schemas.microsoft.com/office/word/2010/wordprocessingCanvas" xmlns:cx="http://schemas.microsoft.com/office/drawing/2014/chartex" xmlns:cx1="http://schemas.microsoft.com/office/drawing/2015/9/8/chartex" xmlns:cx2="http://schemas.microsoft.com/office/drawing/2015/10/21/chartex" xmlns:cx3="http://schemas.microsoft.com/office/drawing/2016/5/9/chartex" xmlns:cx4="http://schemas.microsoft.com/office/drawing/2016/5/10/chartex" xmlns:cx5="http://schemas.microsoft.com/office/drawing/2016/5/11/chartex" xmlns:cx6="http://schemas.microsoft.com/office/drawing/2016/5/12/chartex" xmlns:cx7="http://schemas.microsoft.com/office/drawing/2016/5/13/chartex" xmlns:cx8="http://schemas.microsoft.com/office/drawing/2016/5/14/chartex" xmlns:mc="http://schemas.openxmlformats.org/markup-compatibility/2006" xmlns:aink="http://schemas.microsoft.com/office/drawing/2016/ink" xmlns:am3d="http://schemas.microsoft.com/office/drawing/2017/model3d" xmlns:o="urn:schemas-microsoft-com:office:office" xmlns:oel="http://schemas.microsoft.com/office/2019/extlst" xmlns:r="http://schemas.openxmlformats.org/officeDocument/2006/relationships" xmlns:m="http://schemas.openxmlformats.org/officeDocument/2006/math" xmlns:v="urn:schemas-microsoft-com:vml" xmlns:wp14="http://schemas.microsoft.com/office/word/2010/wordprocessingDrawing" xmlns:wp="http://schemas.openxmlformats.org/drawingml/2006/wordprocessingDrawing" xmlns:w10="urn:schemas-microsoft-com:office:word" xmlns:w="http://schemas.openxmlformats.org/wordprocessingml/2006/main" xmlns:w14="http://schemas.microsoft.com/office/word/2010/wordml" xmlns:w15="http://schemas.microsoft.com/office/word/2012/wordml" xmlns:w16cex="http://schemas.microsoft.com/office/word/2018/wordml/cex" xmlns:w16cid="http://schemas.microsoft.com/office/word/2016/wordml/cid" xmlns:w16="http://schemas.microsoft.com/office/word/2018/wordml" xmlns:w16sdtdh="http://schemas.microsoft.com/office/word/2020/wordml/sdtdatahash" xmlns:w16se="http://schemas.microsoft.com/office/word/2015/wordml/symex" xmlns:wpg="http://schemas.microsoft.com/office/word/2010/wordprocessingGroup" xmlns:wpi="http://schemas.microsoft.com/office/word/2010/wordprocessingInk" xmlns:wne="http://schemas.microsoft.com/office/word/2006/wordml" xmlns:wps="http://schemas.microsoft.com/office/word/2010/wordprocessingShape" mc:Ignorable="w14 w15 w16se w16cid w16 w16cex w16sdtdh wp14">
   <w:body>
     <w:p>
       <w:pPr>
@@ -18,7 +18,18 @@
       </w:r>
     </w:p>
     <w:p>
+      <w:pPr>
+        <w:rPr>
+          <w:sz w:val="32"/>
+          <w:szCs w:val="32"/>
+        </w:rPr>
+      </w:pPr>
       <w:r>
+        <w:rPr>
+          <w:noProof/>
+          <w:sz w:val="32"/>
+          <w:szCs w:val="32"/>
+        </w:rPr>
         <w:drawing>
           <wp:inline distT="0" distB="0" distL="0" distR="0" wp14:anchorId="09C1FC1C" wp14:editId="20648426">
             <wp:extent cx="5940425" cy="4672965"/>
@@ -56,26 +67,119 @@
         </w:drawing>
       </w:r>
     </w:p>
-    <w:p/>
-    <w:p/>
-    <w:p>
-      <w:pPr>
-        <w:rPr>
+    <w:p>
+      <w:pPr>
+        <w:rPr>
+          <w:sz w:val="32"/>
+          <w:szCs w:val="32"/>
+        </w:rPr>
+      </w:pPr>
+    </w:p>
+    <w:p>
+      <w:pPr>
+        <w:rPr>
+          <w:sz w:val="32"/>
+          <w:szCs w:val="32"/>
+        </w:rPr>
+      </w:pPr>
+    </w:p>
+    <w:p>
+      <w:pPr>
+        <w:rPr>
+          <w:sz w:val="32"/>
+          <w:szCs w:val="32"/>
           <w:lang w:val="en-US"/>
         </w:rPr>
       </w:pPr>
     </w:p>
-    <w:p/>
-    <w:p/>
-    <w:p/>
-    <w:p/>
-    <w:p/>
-    <w:p/>
-    <w:p/>
-    <w:p/>
-    <w:p/>
-    <w:p/>
-    <w:p/>
+    <w:p>
+      <w:pPr>
+        <w:rPr>
+          <w:sz w:val="32"/>
+          <w:szCs w:val="32"/>
+        </w:rPr>
+      </w:pPr>
+    </w:p>
+    <w:p>
+      <w:pPr>
+        <w:rPr>
+          <w:sz w:val="32"/>
+          <w:szCs w:val="32"/>
+        </w:rPr>
+      </w:pPr>
+    </w:p>
+    <w:p>
+      <w:pPr>
+        <w:rPr>
+          <w:sz w:val="32"/>
+          <w:szCs w:val="32"/>
+        </w:rPr>
+      </w:pPr>
+    </w:p>
+    <w:p>
+      <w:pPr>
+        <w:rPr>
+          <w:sz w:val="32"/>
+          <w:szCs w:val="32"/>
+        </w:rPr>
+      </w:pPr>
+    </w:p>
+    <w:p>
+      <w:pPr>
+        <w:rPr>
+          <w:sz w:val="32"/>
+          <w:szCs w:val="32"/>
+        </w:rPr>
+      </w:pPr>
+    </w:p>
+    <w:p>
+      <w:pPr>
+        <w:rPr>
+          <w:sz w:val="32"/>
+          <w:szCs w:val="32"/>
+        </w:rPr>
+      </w:pPr>
+    </w:p>
+    <w:p>
+      <w:pPr>
+        <w:rPr>
+          <w:sz w:val="32"/>
+          <w:szCs w:val="32"/>
+        </w:rPr>
+      </w:pPr>
+    </w:p>
+    <w:p>
+      <w:pPr>
+        <w:rPr>
+          <w:sz w:val="32"/>
+          <w:szCs w:val="32"/>
+        </w:rPr>
+      </w:pPr>
+    </w:p>
+    <w:p>
+      <w:pPr>
+        <w:rPr>
+          <w:sz w:val="32"/>
+          <w:szCs w:val="32"/>
+        </w:rPr>
+      </w:pPr>
+    </w:p>
+    <w:p>
+      <w:pPr>
+        <w:rPr>
+          <w:sz w:val="32"/>
+          <w:szCs w:val="32"/>
+        </w:rPr>
+      </w:pPr>
+    </w:p>
+    <w:p>
+      <w:pPr>
+        <w:rPr>
+          <w:sz w:val="32"/>
+          <w:szCs w:val="32"/>
+        </w:rPr>
+      </w:pPr>
+    </w:p>
     <w:p>
       <w:pPr>
         <w:rPr>
@@ -88,18 +192,22 @@
           <w:sz w:val="32"/>
           <w:szCs w:val="32"/>
         </w:rPr>
-        <w:lastRenderedPageBreak/>
         <w:t>Диаграмма деятельности</w:t>
       </w:r>
     </w:p>
     <w:p>
       <w:pPr>
         <w:rPr>
+          <w:sz w:val="32"/>
+          <w:szCs w:val="32"/>
           <w:lang w:val="en-US"/>
         </w:rPr>
       </w:pPr>
       <w:r>
         <w:rPr>
+          <w:noProof/>
+          <w:sz w:val="32"/>
+          <w:szCs w:val="32"/>
           <w:lang w:val="en-US"/>
         </w:rPr>
         <w:drawing>
@@ -142,11 +250,15 @@
     <w:p>
       <w:pPr>
         <w:rPr>
+          <w:sz w:val="32"/>
+          <w:szCs w:val="32"/>
           <w:lang w:val="en-US"/>
         </w:rPr>
       </w:pPr>
       <w:r>
         <w:rPr>
+          <w:sz w:val="32"/>
+          <w:szCs w:val="32"/>
           <w:lang w:val="en-US"/>
         </w:rPr>
         <w:br w:type="page"/>
@@ -155,21 +267,32 @@
     <w:p>
       <w:pPr>
         <w:rPr>
-          <w:sz w:val="28"/>
-          <w:szCs w:val="28"/>
+          <w:sz w:val="32"/>
+          <w:szCs w:val="32"/>
         </w:rPr>
       </w:pPr>
       <w:r>
         <w:rPr>
-          <w:sz w:val="28"/>
-          <w:szCs w:val="28"/>
+          <w:sz w:val="32"/>
+          <w:szCs w:val="32"/>
         </w:rPr>
         <w:lastRenderedPageBreak/>
         <w:t>Диаграмма состояния</w:t>
       </w:r>
     </w:p>
     <w:p>
+      <w:pPr>
+        <w:rPr>
+          <w:sz w:val="32"/>
+          <w:szCs w:val="32"/>
+        </w:rPr>
+      </w:pPr>
       <w:r>
+        <w:rPr>
+          <w:noProof/>
+          <w:sz w:val="32"/>
+          <w:szCs w:val="32"/>
+        </w:rPr>
         <w:drawing>
           <wp:inline distT="0" distB="0" distL="0" distR="0" wp14:anchorId="10D44168" wp14:editId="3080F155">
             <wp:extent cx="5940425" cy="3550920"/>
@@ -207,24 +330,42 @@
         </w:drawing>
       </w:r>
     </w:p>
-    <w:p/>
-    <w:p>
-      <w:pPr>
-        <w:rPr>
-          <w:sz w:val="28"/>
-          <w:szCs w:val="28"/>
+    <w:p>
+      <w:pPr>
+        <w:rPr>
+          <w:sz w:val="32"/>
+          <w:szCs w:val="32"/>
+        </w:rPr>
+      </w:pPr>
+    </w:p>
+    <w:p>
+      <w:pPr>
+        <w:rPr>
+          <w:sz w:val="32"/>
+          <w:szCs w:val="32"/>
         </w:rPr>
       </w:pPr>
       <w:r>
         <w:rPr>
-          <w:sz w:val="28"/>
-          <w:szCs w:val="28"/>
+          <w:sz w:val="32"/>
+          <w:szCs w:val="32"/>
         </w:rPr>
         <w:t>Диаграмма последовательности для регистрации</w:t>
       </w:r>
     </w:p>
     <w:p>
+      <w:pPr>
+        <w:rPr>
+          <w:sz w:val="32"/>
+          <w:szCs w:val="32"/>
+        </w:rPr>
+      </w:pPr>
       <w:r>
+        <w:rPr>
+          <w:noProof/>
+          <w:sz w:val="32"/>
+          <w:szCs w:val="32"/>
+        </w:rPr>
         <w:drawing>
           <wp:inline distT="0" distB="0" distL="0" distR="0" wp14:anchorId="243B4D57" wp14:editId="08E000FD">
             <wp:extent cx="5940425" cy="3873500"/>
@@ -262,35 +403,49 @@
         </w:drawing>
       </w:r>
     </w:p>
-    <w:p/>
-    <w:p/>
-    <w:p>
-      <w:pPr>
-        <w:rPr>
-          <w:sz w:val="28"/>
-          <w:szCs w:val="28"/>
+    <w:p>
+      <w:pPr>
+        <w:rPr>
+          <w:sz w:val="32"/>
+          <w:szCs w:val="32"/>
+        </w:rPr>
+      </w:pPr>
+    </w:p>
+    <w:p>
+      <w:pPr>
+        <w:rPr>
+          <w:sz w:val="32"/>
+          <w:szCs w:val="32"/>
+        </w:rPr>
+      </w:pPr>
+    </w:p>
+    <w:p>
+      <w:pPr>
+        <w:rPr>
+          <w:sz w:val="32"/>
+          <w:szCs w:val="32"/>
         </w:rPr>
       </w:pPr>
       <w:r>
         <w:rPr>
-          <w:sz w:val="28"/>
-          <w:szCs w:val="28"/>
-        </w:rPr>
-        <w:lastRenderedPageBreak/>
+          <w:sz w:val="32"/>
+          <w:szCs w:val="32"/>
+        </w:rPr>
         <w:t>Диаграмма последовательности для авторизации</w:t>
       </w:r>
     </w:p>
     <w:p>
       <w:pPr>
         <w:rPr>
-          <w:sz w:val="28"/>
-          <w:szCs w:val="28"/>
+          <w:sz w:val="32"/>
+          <w:szCs w:val="32"/>
         </w:rPr>
       </w:pPr>
       <w:r>
         <w:rPr>
-          <w:sz w:val="28"/>
-          <w:szCs w:val="28"/>
+          <w:noProof/>
+          <w:sz w:val="32"/>
+          <w:szCs w:val="32"/>
         </w:rPr>
         <w:drawing>
           <wp:inline distT="0" distB="0" distL="0" distR="0" wp14:anchorId="6A2E2C33" wp14:editId="305410E6">
@@ -329,6 +484,178 @@
         </w:drawing>
       </w:r>
     </w:p>
+    <w:p>
+      <w:pPr>
+        <w:rPr>
+          <w:sz w:val="32"/>
+          <w:szCs w:val="32"/>
+        </w:rPr>
+      </w:pPr>
+      <w:r>
+        <w:rPr>
+          <w:sz w:val="32"/>
+          <w:szCs w:val="32"/>
+        </w:rPr>
+        <w:br w:type="page"/>
+      </w:r>
+    </w:p>
+    <w:p>
+      <w:pPr>
+        <w:jc w:val="center"/>
+        <w:rPr>
+          <w:sz w:val="32"/>
+          <w:szCs w:val="32"/>
+        </w:rPr>
+      </w:pPr>
+      <w:r>
+        <w:rPr>
+          <w:sz w:val="32"/>
+          <w:szCs w:val="32"/>
+        </w:rPr>
+        <w:lastRenderedPageBreak/>
+        <w:t>Диаграмма классов</w:t>
+      </w:r>
+    </w:p>
+    <w:p>
+      <w:pPr>
+        <w:jc w:val="center"/>
+        <w:rPr>
+          <w:sz w:val="32"/>
+          <w:szCs w:val="32"/>
+        </w:rPr>
+      </w:pPr>
+      <w:r>
+        <w:rPr>
+          <w:sz w:val="32"/>
+          <w:szCs w:val="32"/>
+        </w:rPr>
+        <w:drawing>
+          <wp:inline distT="0" distB="0" distL="0" distR="0" wp14:anchorId="571FD7D9" wp14:editId="7BA880DC">
+            <wp:extent cx="5734850" cy="3658111"/>
+            <wp:effectExtent l="0" t="0" r="0" b="0"/>
+            <wp:docPr id="1" name="Рисунок 1"/>
+            <wp:cNvGraphicFramePr>
+              <a:graphicFrameLocks xmlns:a="http://schemas.openxmlformats.org/drawingml/2006/main" noChangeAspect="1"/>
+            </wp:cNvGraphicFramePr>
+            <a:graphic xmlns:a="http://schemas.openxmlformats.org/drawingml/2006/main">
+              <a:graphicData uri="http://schemas.openxmlformats.org/drawingml/2006/picture">
+                <pic:pic xmlns:pic="http://schemas.openxmlformats.org/drawingml/2006/picture">
+                  <pic:nvPicPr>
+                    <pic:cNvPr id="1" name=""/>
+                    <pic:cNvPicPr/>
+                  </pic:nvPicPr>
+                  <pic:blipFill>
+                    <a:blip r:embed="rId9"/>
+                    <a:stretch>
+                      <a:fillRect/>
+                    </a:stretch>
+                  </pic:blipFill>
+                  <pic:spPr>
+                    <a:xfrm>
+                      <a:off x="0" y="0"/>
+                      <a:ext cx="5734850" cy="3658111"/>
+                    </a:xfrm>
+                    <a:prstGeom prst="rect">
+                      <a:avLst/>
+                    </a:prstGeom>
+                  </pic:spPr>
+                </pic:pic>
+              </a:graphicData>
+            </a:graphic>
+          </wp:inline>
+        </w:drawing>
+      </w:r>
+    </w:p>
+    <w:p>
+      <w:pPr>
+        <w:rPr>
+          <w:sz w:val="32"/>
+          <w:szCs w:val="32"/>
+        </w:rPr>
+      </w:pPr>
+      <w:r>
+        <w:rPr>
+          <w:sz w:val="32"/>
+          <w:szCs w:val="32"/>
+        </w:rPr>
+        <w:br w:type="page"/>
+      </w:r>
+    </w:p>
+    <w:p>
+      <w:pPr>
+        <w:jc w:val="center"/>
+        <w:rPr>
+          <w:sz w:val="32"/>
+          <w:szCs w:val="32"/>
+        </w:rPr>
+      </w:pPr>
+      <w:r>
+        <w:rPr>
+          <w:sz w:val="32"/>
+          <w:szCs w:val="32"/>
+        </w:rPr>
+        <w:lastRenderedPageBreak/>
+        <w:t>Диаграмма коммуникации</w:t>
+      </w:r>
+    </w:p>
+    <w:p>
+      <w:pPr>
+        <w:jc w:val="center"/>
+        <w:rPr>
+          <w:sz w:val="32"/>
+          <w:szCs w:val="32"/>
+        </w:rPr>
+      </w:pPr>
+      <w:r>
+        <w:rPr>
+          <w:sz w:val="32"/>
+          <w:szCs w:val="32"/>
+        </w:rPr>
+        <w:drawing>
+          <wp:inline distT="0" distB="0" distL="0" distR="0" wp14:anchorId="714B021E" wp14:editId="6B17C522">
+            <wp:extent cx="5940425" cy="3357880"/>
+            <wp:effectExtent l="0" t="0" r="3175" b="0"/>
+            <wp:docPr id="3" name="Рисунок 3"/>
+            <wp:cNvGraphicFramePr>
+              <a:graphicFrameLocks xmlns:a="http://schemas.openxmlformats.org/drawingml/2006/main" noChangeAspect="1"/>
+            </wp:cNvGraphicFramePr>
+            <a:graphic xmlns:a="http://schemas.openxmlformats.org/drawingml/2006/main">
+              <a:graphicData uri="http://schemas.openxmlformats.org/drawingml/2006/picture">
+                <pic:pic xmlns:pic="http://schemas.openxmlformats.org/drawingml/2006/picture">
+                  <pic:nvPicPr>
+                    <pic:cNvPr id="1" name=""/>
+                    <pic:cNvPicPr/>
+                  </pic:nvPicPr>
+                  <pic:blipFill>
+                    <a:blip r:embed="rId10"/>
+                    <a:stretch>
+                      <a:fillRect/>
+                    </a:stretch>
+                  </pic:blipFill>
+                  <pic:spPr>
+                    <a:xfrm>
+                      <a:off x="0" y="0"/>
+                      <a:ext cx="5940425" cy="3357880"/>
+                    </a:xfrm>
+                    <a:prstGeom prst="rect">
+                      <a:avLst/>
+                    </a:prstGeom>
+                  </pic:spPr>
+                </pic:pic>
+              </a:graphicData>
+            </a:graphic>
+          </wp:inline>
+        </w:drawing>
+      </w:r>
+    </w:p>
+    <w:p>
+      <w:pPr>
+        <w:rPr>
+          <w:sz w:val="32"/>
+          <w:szCs w:val="32"/>
+        </w:rPr>
+      </w:pPr>
+    </w:p>
     <w:sectPr>
       <w:pgSz w:w="11906" w:h="16838"/>
       <w:pgMar w:top="1134" w:right="850" w:bottom="1134" w:left="1701" w:header="708" w:footer="708" w:gutter="0"/>
@@ -340,7 +667,7 @@
 </file>
 
 <file path=word/styles.xml><?xml version="1.0" encoding="utf-8"?>
-<w:styles xmlns:mc="http://schemas.openxmlformats.org/markup-compatibility/2006" xmlns:r="http://schemas.openxmlformats.org/officeDocument/2006/relationships" xmlns:w="http://schemas.openxmlformats.org/wordprocessingml/2006/main" xmlns:w14="http://schemas.microsoft.com/office/word/2010/wordml" xmlns:w15="http://schemas.microsoft.com/office/word/2012/wordml" xmlns:w16cex="http://schemas.microsoft.com/office/word/2018/wordml/cex" xmlns:w16cid="http://schemas.microsoft.com/office/word/2016/wordml/cid" xmlns:w16="http://schemas.microsoft.com/office/word/2018/wordml" xmlns:w16du="http://schemas.microsoft.com/office/word/2023/wordml/word16du" xmlns:w16sdtdh="http://schemas.microsoft.com/office/word/2020/wordml/sdtdatahash" xmlns:w16sdtfl="http://schemas.microsoft.com/office/word/2024/wordml/sdtformatlock" xmlns:w16se="http://schemas.microsoft.com/office/word/2015/wordml/symex" mc:Ignorable="w14 w15 w16se w16cid w16 w16cex w16sdtdh w16sdtfl w16du">
+<w:styles xmlns:mc="http://schemas.openxmlformats.org/markup-compatibility/2006" xmlns:r="http://schemas.openxmlformats.org/officeDocument/2006/relationships" xmlns:w="http://schemas.openxmlformats.org/wordprocessingml/2006/main" xmlns:w14="http://schemas.microsoft.com/office/word/2010/wordml" xmlns:w15="http://schemas.microsoft.com/office/word/2012/wordml" xmlns:w16cex="http://schemas.microsoft.com/office/word/2018/wordml/cex" xmlns:w16cid="http://schemas.microsoft.com/office/word/2016/wordml/cid" xmlns:w16="http://schemas.microsoft.com/office/word/2018/wordml" xmlns:w16sdtdh="http://schemas.microsoft.com/office/word/2020/wordml/sdtdatahash" xmlns:w16se="http://schemas.microsoft.com/office/word/2015/wordml/symex" mc:Ignorable="w14 w15 w16se w16cid w16 w16cex w16sdtdh">
   <w:docDefaults>
     <w:rPrDefault>
       <w:rPr>

</xml_diff>